<commit_message>
-Updated the Word file -Updated the .gitignore
</commit_message>
<xml_diff>
--- a/otherFiles/FileOrganizer.docx
+++ b/otherFiles/FileOrganizer.docx
@@ -191,21 +191,7 @@
         <w:rPr>
           <w:lang w:val="en-US"/>
         </w:rPr>
-        <w:t>(</w:t>
-      </w:r>
-      <w:proofErr w:type="gramStart"/>
-      <w:r>
-        <w:rPr>
-          <w:lang w:val="en-US"/>
-        </w:rPr>
-        <w:t>the</w:t>
-      </w:r>
-      <w:proofErr w:type="gramEnd"/>
-      <w:r>
-        <w:rPr>
-          <w:lang w:val="en-US"/>
-        </w:rPr>
-        <w:t xml:space="preserve"> original name?)</w:t>
+        <w:t>(the original name?)</w:t>
       </w:r>
     </w:p>
     <w:p>
@@ -788,7 +774,19 @@
         <w:rPr>
           <w:lang w:val="en-US"/>
         </w:rPr>
-        <w:t>Implement Material Design? In regards to color and slight shadows behind objects</w:t>
+        <w:t>Implement Material Design</w:t>
+      </w:r>
+      <w:r>
+        <w:rPr>
+          <w:lang w:val="en-US"/>
+        </w:rPr>
+        <w:t xml:space="preserve"> (or one style) with CSS</w:t>
+      </w:r>
+      <w:r>
+        <w:rPr>
+          <w:lang w:val="en-US"/>
+        </w:rPr>
+        <w:t>? In regards to color and slight shadows behind objects</w:t>
       </w:r>
     </w:p>
     <w:p>
@@ -1528,6 +1526,7 @@
         <w:rPr>
           <w:lang w:val="en-US"/>
         </w:rPr>
+        <w:lastRenderedPageBreak/>
         <w:t>Draw class diagram</w:t>
       </w:r>
     </w:p>
@@ -1546,7 +1545,6 @@
         <w:rPr>
           <w:lang w:val="en-US"/>
         </w:rPr>
-        <w:lastRenderedPageBreak/>
         <w:t>Add comments to f*cking everything</w:t>
       </w:r>
     </w:p>

</xml_diff>

<commit_message>
-Working on Chips for name building etc.
</commit_message>
<xml_diff>
--- a/otherFiles/FileOrganizer.docx
+++ b/otherFiles/FileOrganizer.docx
@@ -35,31 +35,19 @@
         <w:rPr>
           <w:lang w:val="en-US"/>
         </w:rPr>
-        <w:t>Create Files</w:t>
-      </w:r>
-      <w:r>
-        <w:rPr>
-          <w:lang w:val="en-US"/>
-        </w:rPr>
-        <w:t>/Folders</w:t>
-      </w:r>
-      <w:r>
-        <w:rPr>
-          <w:lang w:val="en-US"/>
-        </w:rPr>
-        <w:t xml:space="preserve"> with custom </w:t>
-      </w:r>
-      <w:r>
-        <w:rPr>
-          <w:lang w:val="en-US"/>
-        </w:rPr>
-        <w:t>file</w:t>
-      </w:r>
-      <w:r>
-        <w:rPr>
-          <w:lang w:val="en-US"/>
-        </w:rPr>
-        <w:t>type with naming pattern</w:t>
+        <w:t xml:space="preserve">Create </w:t>
+      </w:r>
+      <w:r>
+        <w:rPr>
+          <w:lang w:val="en-US"/>
+        </w:rPr>
+        <w:t>Folders</w:t>
+      </w:r>
+      <w:r>
+        <w:rPr>
+          <w:lang w:val="en-US"/>
+        </w:rPr>
+        <w:t xml:space="preserve"> with naming pattern</w:t>
       </w:r>
     </w:p>
     <w:p>
@@ -180,6 +168,54 @@
       <w:pPr>
         <w:pStyle w:val="Listenabsatz"/>
         <w:numPr>
+          <w:ilvl w:val="0"/>
+          <w:numId w:val="1"/>
+        </w:numPr>
+        <w:rPr>
+          <w:lang w:val="en-US"/>
+        </w:rPr>
+      </w:pPr>
+      <w:r>
+        <w:rPr>
+          <w:lang w:val="en-US"/>
+        </w:rPr>
+        <w:t xml:space="preserve">Delete </w:t>
+      </w:r>
+      <w:r>
+        <w:rPr>
+          <w:lang w:val="en-US"/>
+        </w:rPr>
+        <w:t>Folders</w:t>
+      </w:r>
+      <w:r>
+        <w:rPr>
+          <w:lang w:val="en-US"/>
+        </w:rPr>
+        <w:t xml:space="preserve"> by naming pattern</w:t>
+      </w:r>
+    </w:p>
+    <w:p>
+      <w:pPr>
+        <w:pStyle w:val="Listenabsatz"/>
+        <w:numPr>
+          <w:ilvl w:val="1"/>
+          <w:numId w:val="1"/>
+        </w:numPr>
+        <w:rPr>
+          <w:lang w:val="en-US"/>
+        </w:rPr>
+      </w:pPr>
+      <w:r>
+        <w:rPr>
+          <w:lang w:val="en-US"/>
+        </w:rPr>
+        <w:t>Examples:</w:t>
+      </w:r>
+    </w:p>
+    <w:p>
+      <w:pPr>
+        <w:pStyle w:val="Listenabsatz"/>
+        <w:numPr>
           <w:ilvl w:val="2"/>
           <w:numId w:val="1"/>
         </w:numPr>
@@ -191,7 +227,47 @@
         <w:rPr>
           <w:lang w:val="en-US"/>
         </w:rPr>
-        <w:t>(the original name?)</w:t>
+        <w:t>Delete everything that ends with a “_test”</w:t>
+      </w:r>
+    </w:p>
+    <w:p>
+      <w:pPr>
+        <w:pStyle w:val="Listenabsatz"/>
+        <w:numPr>
+          <w:ilvl w:val="2"/>
+          <w:numId w:val="1"/>
+        </w:numPr>
+        <w:rPr>
+          <w:lang w:val="en-US"/>
+        </w:rPr>
+      </w:pPr>
+      <w:r>
+        <w:rPr>
+          <w:lang w:val="en-US"/>
+        </w:rPr>
+        <w:t>Delete every jpg</w:t>
+      </w:r>
+    </w:p>
+    <w:p>
+      <w:pPr>
+        <w:pStyle w:val="Listenabsatz"/>
+        <w:numPr>
+          <w:ilvl w:val="2"/>
+          <w:numId w:val="1"/>
+        </w:numPr>
+        <w:rPr>
+          <w:color w:val="FF0000"/>
+          <w:u w:val="single"/>
+          <w:lang w:val="en-US"/>
+        </w:rPr>
+      </w:pPr>
+      <w:r>
+        <w:rPr>
+          <w:color w:val="FF0000"/>
+          <w:u w:val="single"/>
+          <w:lang w:val="en-US"/>
+        </w:rPr>
+        <w:t>No delete by time</w:t>
       </w:r>
     </w:p>
     <w:p>
@@ -209,19 +285,7 @@
         <w:rPr>
           <w:lang w:val="en-US"/>
         </w:rPr>
-        <w:t>Delete Files</w:t>
-      </w:r>
-      <w:r>
-        <w:rPr>
-          <w:lang w:val="en-US"/>
-        </w:rPr>
-        <w:t>/Folders</w:t>
-      </w:r>
-      <w:r>
-        <w:rPr>
-          <w:lang w:val="en-US"/>
-        </w:rPr>
-        <w:t xml:space="preserve"> by naming pattern</w:t>
+        <w:t>Easy to use GUI</w:t>
       </w:r>
     </w:p>
     <w:p>
@@ -239,7 +303,31 @@
         <w:rPr>
           <w:lang w:val="en-US"/>
         </w:rPr>
-        <w:t>Examples:</w:t>
+        <w:t>Question marks with help pop ups/hints?</w:t>
+      </w:r>
+    </w:p>
+    <w:p>
+      <w:pPr>
+        <w:pStyle w:val="Listenabsatz"/>
+        <w:numPr>
+          <w:ilvl w:val="1"/>
+          <w:numId w:val="1"/>
+        </w:numPr>
+        <w:rPr>
+          <w:lang w:val="en-US"/>
+        </w:rPr>
+      </w:pPr>
+      <w:r>
+        <w:rPr>
+          <w:lang w:val="en-US"/>
+        </w:rPr>
+        <w:t>Regions with panels</w:t>
+      </w:r>
+      <w:r>
+        <w:rPr>
+          <w:lang w:val="en-US"/>
+        </w:rPr>
+        <w:t xml:space="preserve"> (root path selection are, building the naming pattern are)</w:t>
       </w:r>
     </w:p>
     <w:p>
@@ -257,124 +345,6 @@
         <w:rPr>
           <w:lang w:val="en-US"/>
         </w:rPr>
-        <w:t>Delete everything that ends with a “_test”</w:t>
-      </w:r>
-    </w:p>
-    <w:p>
-      <w:pPr>
-        <w:pStyle w:val="Listenabsatz"/>
-        <w:numPr>
-          <w:ilvl w:val="2"/>
-          <w:numId w:val="1"/>
-        </w:numPr>
-        <w:rPr>
-          <w:lang w:val="en-US"/>
-        </w:rPr>
-      </w:pPr>
-      <w:r>
-        <w:rPr>
-          <w:lang w:val="en-US"/>
-        </w:rPr>
-        <w:t>Delete every jpg</w:t>
-      </w:r>
-    </w:p>
-    <w:p>
-      <w:pPr>
-        <w:pStyle w:val="Listenabsatz"/>
-        <w:numPr>
-          <w:ilvl w:val="2"/>
-          <w:numId w:val="1"/>
-        </w:numPr>
-        <w:rPr>
-          <w:color w:val="FF0000"/>
-          <w:u w:val="single"/>
-          <w:lang w:val="en-US"/>
-        </w:rPr>
-      </w:pPr>
-      <w:r>
-        <w:rPr>
-          <w:color w:val="FF0000"/>
-          <w:u w:val="single"/>
-          <w:lang w:val="en-US"/>
-        </w:rPr>
-        <w:t>No delete by time</w:t>
-      </w:r>
-    </w:p>
-    <w:p>
-      <w:pPr>
-        <w:pStyle w:val="Listenabsatz"/>
-        <w:numPr>
-          <w:ilvl w:val="0"/>
-          <w:numId w:val="1"/>
-        </w:numPr>
-        <w:rPr>
-          <w:lang w:val="en-US"/>
-        </w:rPr>
-      </w:pPr>
-      <w:r>
-        <w:rPr>
-          <w:lang w:val="en-US"/>
-        </w:rPr>
-        <w:t>Easy to use GUI</w:t>
-      </w:r>
-    </w:p>
-    <w:p>
-      <w:pPr>
-        <w:pStyle w:val="Listenabsatz"/>
-        <w:numPr>
-          <w:ilvl w:val="1"/>
-          <w:numId w:val="1"/>
-        </w:numPr>
-        <w:rPr>
-          <w:lang w:val="en-US"/>
-        </w:rPr>
-      </w:pPr>
-      <w:r>
-        <w:rPr>
-          <w:lang w:val="en-US"/>
-        </w:rPr>
-        <w:t>Question marks with help pop ups/hints?</w:t>
-      </w:r>
-    </w:p>
-    <w:p>
-      <w:pPr>
-        <w:pStyle w:val="Listenabsatz"/>
-        <w:numPr>
-          <w:ilvl w:val="1"/>
-          <w:numId w:val="1"/>
-        </w:numPr>
-        <w:rPr>
-          <w:lang w:val="en-US"/>
-        </w:rPr>
-      </w:pPr>
-      <w:r>
-        <w:rPr>
-          <w:lang w:val="en-US"/>
-        </w:rPr>
-        <w:t>Regions with panels</w:t>
-      </w:r>
-      <w:r>
-        <w:rPr>
-          <w:lang w:val="en-US"/>
-        </w:rPr>
-        <w:t xml:space="preserve"> (root path selection are, building the naming pattern are)</w:t>
-      </w:r>
-    </w:p>
-    <w:p>
-      <w:pPr>
-        <w:pStyle w:val="Listenabsatz"/>
-        <w:numPr>
-          <w:ilvl w:val="2"/>
-          <w:numId w:val="1"/>
-        </w:numPr>
-        <w:rPr>
-          <w:lang w:val="en-US"/>
-        </w:rPr>
-      </w:pPr>
-      <w:r>
-        <w:rPr>
-          <w:lang w:val="en-US"/>
-        </w:rPr>
         <w:t>CSS: gradients in BG? Color?</w:t>
       </w:r>
     </w:p>
@@ -1014,79 +984,6 @@
         <w:rPr>
           <w:lang w:val="en-US"/>
         </w:rPr>
-        <w:t>Implement simple File-Creation-Service</w:t>
-      </w:r>
-    </w:p>
-    <w:p>
-      <w:pPr>
-        <w:pStyle w:val="Listenabsatz"/>
-        <w:numPr>
-          <w:ilvl w:val="1"/>
-          <w:numId w:val="3"/>
-        </w:numPr>
-        <w:rPr>
-          <w:lang w:val="en-US"/>
-        </w:rPr>
-      </w:pPr>
-      <w:r>
-        <w:rPr>
-          <w:lang w:val="en-US"/>
-        </w:rPr>
-        <w:t>Locked</w:t>
-      </w:r>
-      <w:r>
-        <w:rPr>
-          <w:lang w:val="en-US"/>
-        </w:rPr>
-        <w:t xml:space="preserve"> Name &amp; File</w:t>
-      </w:r>
-      <w:r>
-        <w:rPr>
-          <w:lang w:val="en-US"/>
-        </w:rPr>
-        <w:t>T</w:t>
-      </w:r>
-      <w:r>
-        <w:rPr>
-          <w:lang w:val="en-US"/>
-        </w:rPr>
-        <w:t>ype in a specified (root-)path</w:t>
-      </w:r>
-      <w:r>
-        <w:rPr>
-          <w:lang w:val="en-US"/>
-        </w:rPr>
-        <w:br/>
-        <w:t xml:space="preserve">Build custom name and FileType together with </w:t>
-      </w:r>
-      <w:r>
-        <w:rPr>
-          <w:lang w:val="en-US"/>
-        </w:rPr>
-        <w:t>Naming</w:t>
-      </w:r>
-      <w:r>
-        <w:rPr>
-          <w:lang w:val="en-US"/>
-        </w:rPr>
-        <w:t>Service</w:t>
-      </w:r>
-    </w:p>
-    <w:p>
-      <w:pPr>
-        <w:pStyle w:val="Listenabsatz"/>
-        <w:numPr>
-          <w:ilvl w:val="0"/>
-          <w:numId w:val="3"/>
-        </w:numPr>
-        <w:rPr>
-          <w:lang w:val="en-US"/>
-        </w:rPr>
-      </w:pPr>
-      <w:r>
-        <w:rPr>
-          <w:lang w:val="en-US"/>
-        </w:rPr>
         <w:t>Implement simple Folder-Creation-Service</w:t>
       </w:r>
     </w:p>
@@ -1130,61 +1027,49 @@
         <w:rPr>
           <w:lang w:val="en-US"/>
         </w:rPr>
-        <w:t>Implement Naming Feature Service for Files and Folders</w:t>
-      </w:r>
-    </w:p>
-    <w:p>
-      <w:pPr>
-        <w:pStyle w:val="Listenabsatz"/>
-        <w:numPr>
-          <w:ilvl w:val="1"/>
-          <w:numId w:val="3"/>
-        </w:numPr>
-        <w:rPr>
-          <w:lang w:val="en-US"/>
-        </w:rPr>
-      </w:pPr>
-      <w:r>
-        <w:rPr>
-          <w:lang w:val="en-US"/>
-        </w:rPr>
-        <w:t>This should be usable by both services</w:t>
-      </w:r>
-    </w:p>
-    <w:p>
-      <w:pPr>
-        <w:pStyle w:val="Listenabsatz"/>
-        <w:numPr>
-          <w:ilvl w:val="1"/>
-          <w:numId w:val="3"/>
-        </w:numPr>
-        <w:rPr>
-          <w:lang w:val="en-US"/>
-        </w:rPr>
-      </w:pPr>
-      <w:r>
-        <w:rPr>
-          <w:lang w:val="en-US"/>
-        </w:rPr>
-        <w:t>It is only about building a name, adding the FileType should be outside of this service or as the last step</w:t>
-      </w:r>
-    </w:p>
-    <w:p>
-      <w:pPr>
-        <w:pStyle w:val="Listenabsatz"/>
-        <w:numPr>
-          <w:ilvl w:val="1"/>
-          <w:numId w:val="3"/>
-        </w:numPr>
-        <w:rPr>
-          <w:lang w:val="en-US"/>
-        </w:rPr>
-      </w:pPr>
-      <w:r>
-        <w:rPr>
-          <w:lang w:val="en-US"/>
-        </w:rPr>
-        <w:t>Check, that the name is valid for files/folders (e.g. no ! “ ? &amp; % $ etc.)</w:t>
+        <w:t>Implement Naming Feature Service for Folders</w:t>
+      </w:r>
+    </w:p>
+    <w:p>
+      <w:pPr>
+        <w:pStyle w:val="Listenabsatz"/>
+        <w:numPr>
+          <w:ilvl w:val="1"/>
+          <w:numId w:val="3"/>
+        </w:numPr>
+        <w:rPr>
+          <w:lang w:val="en-US"/>
+        </w:rPr>
+      </w:pPr>
+      <w:r>
+        <w:rPr>
+          <w:lang w:val="en-US"/>
+        </w:rPr>
+        <w:t>It</w:t>
+      </w:r>
+      <w:r>
+        <w:rPr>
+          <w:lang w:val="en-US"/>
+        </w:rPr>
+        <w:t xml:space="preserve"> is only about building a name,</w:t>
+      </w:r>
+    </w:p>
+    <w:p>
+      <w:pPr>
+        <w:pStyle w:val="Listenabsatz"/>
+        <w:numPr>
+          <w:ilvl w:val="1"/>
+          <w:numId w:val="3"/>
+        </w:numPr>
+        <w:rPr>
+          <w:lang w:val="en-US"/>
+        </w:rPr>
+      </w:pPr>
+      <w:r>
+        <w:rPr>
+          <w:lang w:val="en-US"/>
+        </w:rPr>
+        <w:t>Check, that the name is valid for folders (e.g. no ! “ ? &amp; % $ etc.)</w:t>
       </w:r>
     </w:p>
     <w:p>
@@ -1202,7 +1087,7 @@
         <w:rPr>
           <w:lang w:val="en-US"/>
         </w:rPr>
-        <w:t>Polish/Expand the File-Creation-Service</w:t>
+        <w:t>Polish/Expand the Folder-Creation-Service</w:t>
       </w:r>
     </w:p>
     <w:p>
@@ -1220,7 +1105,7 @@
         <w:rPr>
           <w:lang w:val="en-US"/>
         </w:rPr>
-        <w:t>Polish/Expand the Folder-Creation-Service</w:t>
+        <w:t>Implement simple Folder-Deletion-Service</w:t>
       </w:r>
     </w:p>
     <w:p>
@@ -1238,7 +1123,7 @@
         <w:rPr>
           <w:lang w:val="en-US"/>
         </w:rPr>
-        <w:t>Implement simple File-Deletion-Service</w:t>
+        <w:t>Polish/Expand the Folder-Deletion-Service</w:t>
       </w:r>
     </w:p>
     <w:p>
@@ -1256,7 +1141,97 @@
         <w:rPr>
           <w:lang w:val="en-US"/>
         </w:rPr>
-        <w:t>Implement simple Folder-Deletion-Service</w:t>
+        <w:t>Plan the FML (Folder Modeling Language)</w:t>
+      </w:r>
+    </w:p>
+    <w:p>
+      <w:pPr>
+        <w:pStyle w:val="Listenabsatz"/>
+        <w:numPr>
+          <w:ilvl w:val="1"/>
+          <w:numId w:val="3"/>
+        </w:numPr>
+        <w:rPr>
+          <w:lang w:val="en-US"/>
+        </w:rPr>
+      </w:pPr>
+      <w:r>
+        <w:rPr>
+          <w:lang w:val="en-US"/>
+        </w:rPr>
+        <w:t>Folder Structure in Text Form:</w:t>
+      </w:r>
+    </w:p>
+    <w:p>
+      <w:pPr>
+        <w:pStyle w:val="Listenabsatz"/>
+        <w:numPr>
+          <w:ilvl w:val="1"/>
+          <w:numId w:val="3"/>
+        </w:numPr>
+        <w:rPr>
+          <w:lang w:val="en-US"/>
+        </w:rPr>
+      </w:pPr>
+      <w:r>
+        <w:rPr>
+          <w:lang w:val="en-US"/>
+        </w:rPr>
+        <w:t># or // as comment</w:t>
+      </w:r>
+    </w:p>
+    <w:p>
+      <w:pPr>
+        <w:pStyle w:val="Listenabsatz"/>
+        <w:numPr>
+          <w:ilvl w:val="1"/>
+          <w:numId w:val="3"/>
+        </w:numPr>
+        <w:rPr>
+          <w:lang w:val="en-US"/>
+        </w:rPr>
+      </w:pPr>
+      <w:r>
+        <w:rPr>
+          <w:lang w:val="en-US"/>
+        </w:rPr>
+        <w:t>-FOLDER_NAME</w:t>
+      </w:r>
+    </w:p>
+    <w:p>
+      <w:pPr>
+        <w:pStyle w:val="Listenabsatz"/>
+        <w:numPr>
+          <w:ilvl w:val="1"/>
+          <w:numId w:val="3"/>
+        </w:numPr>
+        <w:rPr>
+          <w:lang w:val="en-US"/>
+        </w:rPr>
+      </w:pPr>
+      <w:r>
+        <w:rPr>
+          <w:lang w:val="en-US"/>
+        </w:rPr>
+        <w:t>--SUBFOLDER_NAME</w:t>
+      </w:r>
+    </w:p>
+    <w:p>
+      <w:pPr>
+        <w:pStyle w:val="Listenabsatz"/>
+        <w:numPr>
+          <w:ilvl w:val="1"/>
+          <w:numId w:val="3"/>
+        </w:numPr>
+        <w:rPr>
+          <w:lang w:val="en-US"/>
+        </w:rPr>
+      </w:pPr>
+      <w:r>
+        <w:rPr>
+          <w:lang w:val="en-US"/>
+        </w:rPr>
+        <w:t>---SUBFOLDER_NAME</w:t>
       </w:r>
     </w:p>
     <w:p>
@@ -1274,7 +1249,43 @@
         <w:rPr>
           <w:lang w:val="en-US"/>
         </w:rPr>
-        <w:t>Polish/Expand the File-Deletion-Service</w:t>
+        <w:t>Implement the Create-Folder-by-File-Service</w:t>
+      </w:r>
+    </w:p>
+    <w:p>
+      <w:pPr>
+        <w:pStyle w:val="Listenabsatz"/>
+        <w:numPr>
+          <w:ilvl w:val="1"/>
+          <w:numId w:val="3"/>
+        </w:numPr>
+        <w:rPr>
+          <w:lang w:val="en-US"/>
+        </w:rPr>
+      </w:pPr>
+      <w:r>
+        <w:rPr>
+          <w:lang w:val="en-US"/>
+        </w:rPr>
+        <w:t>Check for correct Foldername</w:t>
+      </w:r>
+    </w:p>
+    <w:p>
+      <w:pPr>
+        <w:pStyle w:val="Listenabsatz"/>
+        <w:numPr>
+          <w:ilvl w:val="1"/>
+          <w:numId w:val="3"/>
+        </w:numPr>
+        <w:rPr>
+          <w:lang w:val="en-US"/>
+        </w:rPr>
+      </w:pPr>
+      <w:r>
+        <w:rPr>
+          <w:lang w:val="en-US"/>
+        </w:rPr>
+        <w:t>Preview the Folder-Structure in a tree view/or something else</w:t>
       </w:r>
     </w:p>
     <w:p>
@@ -1292,7 +1303,7 @@
         <w:rPr>
           <w:lang w:val="en-US"/>
         </w:rPr>
-        <w:t>Polish/Expand the Folder-Deletion-Service</w:t>
+        <w:t>Final Polishes</w:t>
       </w:r>
     </w:p>
     <w:p>
@@ -1310,97 +1321,7 @@
         <w:rPr>
           <w:lang w:val="en-US"/>
         </w:rPr>
-        <w:t>Plan the FML (Folder Modeling Language)</w:t>
-      </w:r>
-    </w:p>
-    <w:p>
-      <w:pPr>
-        <w:pStyle w:val="Listenabsatz"/>
-        <w:numPr>
-          <w:ilvl w:val="1"/>
-          <w:numId w:val="3"/>
-        </w:numPr>
-        <w:rPr>
-          <w:lang w:val="en-US"/>
-        </w:rPr>
-      </w:pPr>
-      <w:r>
-        <w:rPr>
-          <w:lang w:val="en-US"/>
-        </w:rPr>
-        <w:t>Folder Structure in Text Form:</w:t>
-      </w:r>
-    </w:p>
-    <w:p>
-      <w:pPr>
-        <w:pStyle w:val="Listenabsatz"/>
-        <w:numPr>
-          <w:ilvl w:val="1"/>
-          <w:numId w:val="3"/>
-        </w:numPr>
-        <w:rPr>
-          <w:lang w:val="en-US"/>
-        </w:rPr>
-      </w:pPr>
-      <w:r>
-        <w:rPr>
-          <w:lang w:val="en-US"/>
-        </w:rPr>
-        <w:t># or // as comment</w:t>
-      </w:r>
-    </w:p>
-    <w:p>
-      <w:pPr>
-        <w:pStyle w:val="Listenabsatz"/>
-        <w:numPr>
-          <w:ilvl w:val="1"/>
-          <w:numId w:val="3"/>
-        </w:numPr>
-        <w:rPr>
-          <w:lang w:val="en-US"/>
-        </w:rPr>
-      </w:pPr>
-      <w:r>
-        <w:rPr>
-          <w:lang w:val="en-US"/>
-        </w:rPr>
-        <w:t>-FOLDER_NAME</w:t>
-      </w:r>
-    </w:p>
-    <w:p>
-      <w:pPr>
-        <w:pStyle w:val="Listenabsatz"/>
-        <w:numPr>
-          <w:ilvl w:val="1"/>
-          <w:numId w:val="3"/>
-        </w:numPr>
-        <w:rPr>
-          <w:lang w:val="en-US"/>
-        </w:rPr>
-      </w:pPr>
-      <w:r>
-        <w:rPr>
-          <w:lang w:val="en-US"/>
-        </w:rPr>
-        <w:t>--SUBFOLDER_NAME</w:t>
-      </w:r>
-    </w:p>
-    <w:p>
-      <w:pPr>
-        <w:pStyle w:val="Listenabsatz"/>
-        <w:numPr>
-          <w:ilvl w:val="1"/>
-          <w:numId w:val="3"/>
-        </w:numPr>
-        <w:rPr>
-          <w:lang w:val="en-US"/>
-        </w:rPr>
-      </w:pPr>
-      <w:r>
-        <w:rPr>
-          <w:lang w:val="en-US"/>
-        </w:rPr>
-        <w:t>---SUBFOLDER_NAME</w:t>
+        <w:t>Bonus Features</w:t>
       </w:r>
     </w:p>
     <w:p>
@@ -1418,96 +1339,6 @@
         <w:rPr>
           <w:lang w:val="en-US"/>
         </w:rPr>
-        <w:t>Implement the Create-Folder-by-File-Service</w:t>
-      </w:r>
-    </w:p>
-    <w:p>
-      <w:pPr>
-        <w:pStyle w:val="Listenabsatz"/>
-        <w:numPr>
-          <w:ilvl w:val="1"/>
-          <w:numId w:val="3"/>
-        </w:numPr>
-        <w:rPr>
-          <w:lang w:val="en-US"/>
-        </w:rPr>
-      </w:pPr>
-      <w:r>
-        <w:rPr>
-          <w:lang w:val="en-US"/>
-        </w:rPr>
-        <w:t>Check for correct Foldername</w:t>
-      </w:r>
-    </w:p>
-    <w:p>
-      <w:pPr>
-        <w:pStyle w:val="Listenabsatz"/>
-        <w:numPr>
-          <w:ilvl w:val="1"/>
-          <w:numId w:val="3"/>
-        </w:numPr>
-        <w:rPr>
-          <w:lang w:val="en-US"/>
-        </w:rPr>
-      </w:pPr>
-      <w:r>
-        <w:rPr>
-          <w:lang w:val="en-US"/>
-        </w:rPr>
-        <w:t>Preview the Folder-Structure in a tree view/or something else</w:t>
-      </w:r>
-    </w:p>
-    <w:p>
-      <w:pPr>
-        <w:pStyle w:val="Listenabsatz"/>
-        <w:numPr>
-          <w:ilvl w:val="0"/>
-          <w:numId w:val="3"/>
-        </w:numPr>
-        <w:rPr>
-          <w:lang w:val="en-US"/>
-        </w:rPr>
-      </w:pPr>
-      <w:r>
-        <w:rPr>
-          <w:lang w:val="en-US"/>
-        </w:rPr>
-        <w:t>Final Polishes</w:t>
-      </w:r>
-    </w:p>
-    <w:p>
-      <w:pPr>
-        <w:pStyle w:val="Listenabsatz"/>
-        <w:numPr>
-          <w:ilvl w:val="0"/>
-          <w:numId w:val="3"/>
-        </w:numPr>
-        <w:rPr>
-          <w:lang w:val="en-US"/>
-        </w:rPr>
-      </w:pPr>
-      <w:r>
-        <w:rPr>
-          <w:lang w:val="en-US"/>
-        </w:rPr>
-        <w:t>Bonus Features</w:t>
-      </w:r>
-    </w:p>
-    <w:p>
-      <w:pPr>
-        <w:pStyle w:val="Listenabsatz"/>
-        <w:numPr>
-          <w:ilvl w:val="0"/>
-          <w:numId w:val="3"/>
-        </w:numPr>
-        <w:rPr>
-          <w:lang w:val="en-US"/>
-        </w:rPr>
-      </w:pPr>
-      <w:r>
-        <w:rPr>
-          <w:lang w:val="en-US"/>
-        </w:rPr>
         <w:t>DEV LOCK:</w:t>
       </w:r>
     </w:p>
@@ -1526,7 +1357,6 @@
         <w:rPr>
           <w:lang w:val="en-US"/>
         </w:rPr>
-        <w:lastRenderedPageBreak/>
         <w:t>Draw class diagram</w:t>
       </w:r>
     </w:p>

</xml_diff>